<commit_message>
se realizan las primeras clases
</commit_message>
<xml_diff>
--- a/Entrega_2.docx
+++ b/Entrega_2.docx
@@ -261,15 +261,7 @@
         <w:jc w:val="both"/>
       </w:pPr>
       <w:r>
-        <w:t xml:space="preserve">Primer nivel: El primer nivel se basa en que cierta cantidad de perros (está por definir) van a perseguir al personaje principal, este no se pude dejar tocar por ellos ya que, si esto pasa, le restará vida y eso no es lo que queremos ya que como se sabe, la vida no se le restaurará cuando </w:t>
-      </w:r>
-      <w:proofErr w:type="gramStart"/>
-      <w:r>
-        <w:t>pase</w:t>
-      </w:r>
-      <w:proofErr w:type="gramEnd"/>
-      <w:r>
-        <w:t xml:space="preserve"> de niveles. En el espacio habrá portales, agujeros, etc. Que el jugador tendrá que esquivar para no morir (si toca alguna de estas cosas, se muere automáticamente) y esquivando logrará que los perros sí lo toquen y se eliminen, este sería su reto: eliminar perros para obtener puntos y poder pasar al siguiente nivel. Como se mencionó anteriormente, los puntos ganados dependerán del perro que se elimine, cada uno de ellos tendrán valores distintos dependiendo de ciertas características mentadas con anterioridad. Este nivel durará aproximadamente 1 minuto, si pasado este tiempo el jugador no completó los puntos necesarios para abrir el portal, morirá y le tocará comenzar desde el inicio de nuevo, pero si, por el contrario, logra alcanzar lo puntos, el juego le abrirá 3 portales: uno es para, efectivamente pasar al último nivel, el otro no hace absolutamente nada y el otro lo llevará completamente al inicio del juego, así es que el jugador que le tocará decidir bien y que la suerte esté de su lado.  </w:t>
+        <w:t xml:space="preserve">Primer nivel: El primer nivel se basa en que cierta cantidad de perros (está por definir) van a perseguir al personaje principal, este no se pude dejar tocar por ellos ya que, si esto pasa, le restará vida y eso no es lo que queremos ya que como se sabe, la vida no se le restaurará cuando pase de niveles. En el espacio habrá portales, agujeros, etc. Que el jugador tendrá que esquivar para no morir (si toca alguna de estas cosas, se muere automáticamente) y esquivando logrará que los perros sí lo toquen y se eliminen, este sería su reto: eliminar perros para obtener puntos y poder pasar al siguiente nivel. Como se mencionó anteriormente, los puntos ganados dependerán del perro que se elimine, cada uno de ellos tendrán valores distintos dependiendo de ciertas características mentadas con anterioridad. Este nivel durará aproximadamente 1 minuto, si pasado este tiempo el jugador no completó los puntos necesarios para abrir el portal, morirá y le tocará comenzar desde el inicio de nuevo, pero si, por el contrario, logra alcanzar lo puntos, el juego le abrirá 3 portales: uno es para, efectivamente pasar al último nivel, el otro no hace absolutamente nada y el otro lo llevará completamente al inicio del juego, así es que el jugador que le tocará decidir bien y que la suerte esté de su lado.  </w:t>
       </w:r>
     </w:p>
     <w:p>
@@ -289,10 +281,7 @@
         <w:jc w:val="both"/>
       </w:pPr>
       <w:r>
-        <w:t xml:space="preserve">Segundo </w:t>
-      </w:r>
-      <w:r>
-        <w:t>nivel: Al aumentar de nivel, es necesario aumentar la dificultad del juego, por lo que para este último nivel el jugador se encontrará con que ya no habrá varios perros sino 1 solo manejando un gran robot; en una batalla 1 a 1 el jugador tendrá que esquivar los golpes que le puedan dar o inclusive si salta sobre él, para defenderse y atacar, el jugador contará con un arma para ir debilitando al gran perro robot, este tendrá la capacidad de hacer saltos sobre el jugador para “aplastarlo” y quitarle vida, el jugador solo podrá resistir esto 2 veces por lo que tendrá que tener buena habilidad de reacción para esquivarlo. Este nivel tendrá una duración de alrededor de 2 minutos ya que el requisito para pasar este nivel será que maté al perro y eso puede tomarle un poco más de tiempo.</w:t>
+        <w:t>Segundo nivel: Al aumentar de nivel, es necesario aumentar la dificultad del juego, por lo que para este último nivel el jugador se encontrará con que ya no habrá varios perros sino 1 solo manejando un gran robot; en una batalla 1 a 1 el jugador tendrá que esquivar los golpes que le puedan dar o inclusive si salta sobre él, para defenderse y atacar, el jugador contará con un arma para ir debilitando al gran perro robot, este tendrá la capacidad de hacer saltos sobre el jugador para “aplastarlo” y quitarle vida, el jugador solo podrá resistir esto 2 veces por lo que tendrá que tener buena habilidad de reacción para esquivarlo. Este nivel tendrá una duración de alrededor de 2 minutos ya que el requisito para pasar este nivel será que maté al perro y eso puede tomarle un poco más de tiempo.</w:t>
       </w:r>
     </w:p>
     <w:p>
@@ -423,9 +412,31 @@
         <w:jc w:val="both"/>
       </w:pPr>
       <w:r>
-        <w:t xml:space="preserve">         Nivel 2: </w:t>
+        <w:t xml:space="preserve">Perros: </w:t>
       </w:r>
       <w:hyperlink r:id="rId7" w:history="1">
+        <w:r>
+          <w:rPr>
+            <w:rStyle w:val="Hipervnculo"/>
+          </w:rPr>
+          <w:t>https://timefantasy.net/images/animals.png</w:t>
+        </w:r>
+      </w:hyperlink>
+      <w:r>
+        <w:t xml:space="preserve"> </w:t>
+      </w:r>
+      <w:r>
+        <w:t xml:space="preserve">        </w:t>
+      </w:r>
+    </w:p>
+    <w:p>
+      <w:pPr>
+        <w:jc w:val="both"/>
+      </w:pPr>
+      <w:r>
+        <w:t xml:space="preserve"> Nivel 2: </w:t>
+      </w:r>
+      <w:hyperlink r:id="rId8" w:history="1">
         <w:r>
           <w:rPr>
             <w:rStyle w:val="Hipervnculo"/>
@@ -437,11 +448,16 @@
     <w:p>
       <w:pPr>
         <w:jc w:val="both"/>
-      </w:pPr>
-      <w:r>
+        <w:rPr>
+          <w:color w:val="0563C1" w:themeColor="hyperlink"/>
+          <w:u w:val="single"/>
+        </w:rPr>
+      </w:pPr>
+      <w:r>
+        <w:lastRenderedPageBreak/>
         <w:t xml:space="preserve">Perro: nivel 2: </w:t>
       </w:r>
-      <w:hyperlink r:id="rId8" w:history="1">
+      <w:hyperlink r:id="rId9" w:history="1">
         <w:r>
           <w:rPr>
             <w:rStyle w:val="Hipervnculo"/>
@@ -972,27 +988,9 @@
   </w:num>
   <w:num w:numId="6" w16cid:durableId="221134971">
     <w:abstractNumId w:val="2"/>
-    <w:lvlOverride w:ilvl="0"/>
-    <w:lvlOverride w:ilvl="1"/>
-    <w:lvlOverride w:ilvl="2"/>
-    <w:lvlOverride w:ilvl="3"/>
-    <w:lvlOverride w:ilvl="4"/>
-    <w:lvlOverride w:ilvl="5"/>
-    <w:lvlOverride w:ilvl="6"/>
-    <w:lvlOverride w:ilvl="7"/>
-    <w:lvlOverride w:ilvl="8"/>
   </w:num>
   <w:num w:numId="7" w16cid:durableId="1640260778">
     <w:abstractNumId w:val="0"/>
-    <w:lvlOverride w:ilvl="0"/>
-    <w:lvlOverride w:ilvl="1"/>
-    <w:lvlOverride w:ilvl="2"/>
-    <w:lvlOverride w:ilvl="3"/>
-    <w:lvlOverride w:ilvl="4"/>
-    <w:lvlOverride w:ilvl="5"/>
-    <w:lvlOverride w:ilvl="6"/>
-    <w:lvlOverride w:ilvl="7"/>
-    <w:lvlOverride w:ilvl="8"/>
   </w:num>
   <w:num w:numId="8" w16cid:durableId="208109133">
     <w:abstractNumId w:val="1"/>

</xml_diff>